<commit_message>
Added newCheckList, modern ksr1 and lab1
</commit_message>
<xml_diff>
--- a/KSR_1/testwork.docx
+++ b/KSR_1/testwork.docx
@@ -9,6 +9,12 @@
           <w:lang w:val="ru-RU"/>
         </w:rPr>
       </w:pPr>
+      <w:r>
+        <w:rPr>
+          <w:lang w:val="en-US"/>
+        </w:rPr>
+        <w:t>3</w:t>
+      </w:r>
       <w:r>
         <w:rPr>
           <w:lang w:val="ru-RU"/>
@@ -1210,15 +1216,15 @@
             <w:pPr>
               <w:rPr>
                 <w:rFonts w:ascii="Arial" w:hAnsi="Arial" w:cs="Arial"/>
-                <w:lang w:val="ru-RU"/>
-              </w:rPr>
-            </w:pPr>
-            <w:r>
-              <w:rPr>
-                <w:rFonts w:ascii="Arial" w:hAnsi="Arial" w:cs="Arial"/>
-                <w:lang w:val="ru-RU"/>
-              </w:rPr>
-              <w:t>4</w:t>
+                <w:lang w:val="en-US"/>
+              </w:rPr>
+            </w:pPr>
+            <w:r>
+              <w:rPr>
+                <w:rFonts w:ascii="Arial" w:hAnsi="Arial" w:cs="Arial"/>
+                <w:lang w:val="en-US"/>
+              </w:rPr>
+              <w:t>3</w:t>
             </w:r>
           </w:p>
         </w:tc>

</xml_diff>